<commit_message>
TEM de campanhas - android e de doaçoes finalizados
</commit_message>
<xml_diff>
--- a/Sistema/003-Teste/Testes-IT03/TEM - Campanha (Android).docx
+++ b/Sistema/003-Teste/Testes-IT03/TEM - Campanha (Android).docx
@@ -202,15 +202,7 @@
           <w:sz w:val="24"/>
           <w:szCs w:val="24"/>
         </w:rPr>
-        <w:t>0</w:t>
-      </w:r>
-      <w:r>
-        <w:rPr>
-          <w:rFonts w:eastAsia="Arimo,Arial Narrow" w:cs="Arial"/>
-          <w:sz w:val="24"/>
-          <w:szCs w:val="24"/>
-        </w:rPr>
-        <w:t>3</w:t>
+        <w:t>03</w:t>
       </w:r>
     </w:p>
     <w:p>
@@ -238,47 +230,7 @@
           <w:sz w:val="24"/>
           <w:szCs w:val="24"/>
         </w:rPr>
-        <w:t>0</w:t>
-      </w:r>
-      <w:r>
-        <w:rPr>
-          <w:rFonts w:eastAsia="Arimo,Arial Narrow" w:cs="Arial"/>
-          <w:b w:val="false"/>
-          <w:bCs/>
-          <w:sz w:val="24"/>
-          <w:szCs w:val="24"/>
-        </w:rPr>
-        <w:t>6</w:t>
-      </w:r>
-      <w:r>
-        <w:rPr>
-          <w:rFonts w:eastAsia="Arimo,Arial Narrow" w:cs="Arial"/>
-          <w:b w:val="false"/>
-          <w:bCs/>
-          <w:sz w:val="24"/>
-          <w:szCs w:val="24"/>
-        </w:rPr>
-        <w:t>/0</w:t>
-      </w:r>
-      <w:r>
-        <w:rPr>
-          <w:rFonts w:eastAsia="Arimo,Arial Narrow" w:cs="Arial"/>
-          <w:b w:val="false"/>
-          <w:bCs/>
-          <w:sz w:val="24"/>
-          <w:szCs w:val="24"/>
-        </w:rPr>
-        <w:t>6</w:t>
-      </w:r>
-      <w:r>
-        <w:rPr>
-          <w:rFonts w:eastAsia="Arimo,Arial Narrow" w:cs="Arial"/>
-          <w:b w:val="false"/>
-          <w:bCs/>
-          <w:sz w:val="24"/>
-          <w:szCs w:val="24"/>
-        </w:rPr>
-        <w:t xml:space="preserve">/2017 </w:t>
+        <w:t xml:space="preserve">06/06/2017 </w:t>
       </w:r>
       <w:r>
         <w:rPr>
@@ -327,7 +279,7 @@
         <w:tblStyle w:val="631"/>
         <w:tblW w:w="9853" w:type="dxa"/>
         <w:jc w:val="left"/>
-        <w:tblInd w:w="-165" w:type="dxa"/>
+        <w:tblInd w:w="-170" w:type="dxa"/>
         <w:tblBorders>
           <w:top w:val="single" w:sz="4" w:space="0" w:color="000001"/>
           <w:left w:val="single" w:sz="4" w:space="0" w:color="000001"/>
@@ -338,16 +290,16 @@
         </w:tblBorders>
         <w:tblCellMar>
           <w:top w:w="0" w:type="dxa"/>
-          <w:left w:w="53" w:type="dxa"/>
+          <w:left w:w="48" w:type="dxa"/>
           <w:bottom w:w="0" w:type="dxa"/>
           <w:right w:w="108" w:type="dxa"/>
         </w:tblCellMar>
       </w:tblPr>
       <w:tblGrid>
         <w:gridCol w:w="366"/>
-        <w:gridCol w:w="3183"/>
+        <w:gridCol w:w="3184"/>
         <w:gridCol w:w="3182"/>
-        <w:gridCol w:w="3121"/>
+        <w:gridCol w:w="3120"/>
       </w:tblGrid>
       <w:tr>
         <w:trPr/>
@@ -365,7 +317,7 @@
             </w:tcBorders>
             <w:shd w:color="auto" w:fill="000000" w:val="clear"/>
             <w:tcMar>
-              <w:left w:w="53" w:type="dxa"/>
+              <w:left w:w="48" w:type="dxa"/>
             </w:tcMar>
           </w:tcPr>
           <w:p>
@@ -384,6 +336,16 @@
                 <w:szCs w:val="16"/>
               </w:rPr>
               <w:t xml:space="preserve">TEM 01 – </w:t>
+            </w:r>
+            <w:r>
+              <w:rPr>
+                <w:rFonts w:cs="Arial"/>
+                <w:b/>
+                <w:color w:val="FFFFFF"/>
+                <w:sz w:val="16"/>
+                <w:szCs w:val="16"/>
+              </w:rPr>
+              <w:t>VISUALIZAR TODAS AS CAMPANHAS</w:t>
             </w:r>
           </w:p>
         </w:tc>
@@ -422,7 +384,7 @@
         </w:tc>
         <w:tc>
           <w:tcPr>
-            <w:tcW w:w="3183" w:type="dxa"/>
+            <w:tcW w:w="3184" w:type="dxa"/>
             <w:tcBorders>
               <w:top w:val="single" w:sz="4" w:space="0" w:color="000001"/>
               <w:left w:val="single" w:sz="4" w:space="0" w:color="000001"/>
@@ -433,7 +395,7 @@
             </w:tcBorders>
             <w:shd w:color="auto" w:fill="BFBFBF" w:val="clear"/>
             <w:tcMar>
-              <w:left w:w="48" w:type="dxa"/>
+              <w:left w:w="43" w:type="dxa"/>
             </w:tcMar>
           </w:tcPr>
           <w:p>
@@ -466,7 +428,7 @@
             </w:tcBorders>
             <w:shd w:color="auto" w:fill="BFBFBF" w:val="clear"/>
             <w:tcMar>
-              <w:left w:w="48" w:type="dxa"/>
+              <w:left w:w="43" w:type="dxa"/>
             </w:tcMar>
           </w:tcPr>
           <w:p>
@@ -488,7 +450,7 @@
         </w:tc>
         <w:tc>
           <w:tcPr>
-            <w:tcW w:w="3121" w:type="dxa"/>
+            <w:tcW w:w="3120" w:type="dxa"/>
             <w:tcBorders>
               <w:top w:val="single" w:sz="4" w:space="0" w:color="000001"/>
               <w:left w:val="single" w:sz="4" w:space="0" w:color="000001"/>
@@ -499,7 +461,7 @@
             </w:tcBorders>
             <w:shd w:color="auto" w:fill="BFBFBF" w:val="clear"/>
             <w:tcMar>
-              <w:left w:w="48" w:type="dxa"/>
+              <w:left w:w="43" w:type="dxa"/>
             </w:tcMar>
           </w:tcPr>
           <w:p>
@@ -555,7 +517,7 @@
         </w:tc>
         <w:tc>
           <w:tcPr>
-            <w:tcW w:w="3183" w:type="dxa"/>
+            <w:tcW w:w="3184" w:type="dxa"/>
             <w:tcBorders>
               <w:top w:val="single" w:sz="4" w:space="0" w:color="000001"/>
               <w:left w:val="single" w:sz="4" w:space="0" w:color="000001"/>
@@ -566,7 +528,7 @@
             </w:tcBorders>
             <w:shd w:color="auto" w:fill="auto" w:val="clear"/>
             <w:tcMar>
-              <w:left w:w="48" w:type="dxa"/>
+              <w:left w:w="43" w:type="dxa"/>
             </w:tcMar>
           </w:tcPr>
           <w:p>
@@ -579,7 +541,10 @@
               </w:rPr>
             </w:pPr>
             <w:r>
-              <w:rPr/>
+              <w:rPr>
+                <w:rFonts w:cs="Arial"/>
+              </w:rPr>
+              <w:t>Entra na aplicação</w:t>
             </w:r>
           </w:p>
         </w:tc>
@@ -596,7 +561,7 @@
             </w:tcBorders>
             <w:shd w:color="auto" w:fill="auto" w:val="clear"/>
             <w:tcMar>
-              <w:left w:w="48" w:type="dxa"/>
+              <w:left w:w="43" w:type="dxa"/>
             </w:tcMar>
           </w:tcPr>
           <w:p>
@@ -609,13 +574,32 @@
               </w:rPr>
             </w:pPr>
             <w:r>
-              <w:rPr/>
+              <w:rPr>
+                <w:rFonts w:cs="Arial"/>
+              </w:rPr>
+              <w:t>Login: doador01</w:t>
+            </w:r>
+          </w:p>
+          <w:p>
+            <w:pPr>
+              <w:pStyle w:val="Normal"/>
+              <w:spacing w:before="0" w:after="200"/>
+              <w:jc w:val="both"/>
+              <w:rPr>
+                <w:rFonts w:ascii="Arial" w:hAnsi="Arial" w:cs="Arial"/>
+              </w:rPr>
+            </w:pPr>
+            <w:r>
+              <w:rPr>
+                <w:rFonts w:cs="Arial"/>
+              </w:rPr>
+              <w:t>Senha: doador01</w:t>
             </w:r>
           </w:p>
         </w:tc>
         <w:tc>
           <w:tcPr>
-            <w:tcW w:w="3121" w:type="dxa"/>
+            <w:tcW w:w="3120" w:type="dxa"/>
             <w:tcBorders>
               <w:top w:val="single" w:sz="4" w:space="0" w:color="000001"/>
               <w:left w:val="single" w:sz="4" w:space="0" w:color="000001"/>
@@ -626,7 +610,7 @@
             </w:tcBorders>
             <w:shd w:color="auto" w:fill="auto" w:val="clear"/>
             <w:tcMar>
-              <w:left w:w="48" w:type="dxa"/>
+              <w:left w:w="43" w:type="dxa"/>
             </w:tcMar>
           </w:tcPr>
           <w:p>
@@ -639,7 +623,10 @@
               </w:rPr>
             </w:pPr>
             <w:r>
-              <w:rPr/>
+              <w:rPr>
+                <w:rFonts w:cs="Arial"/>
+              </w:rPr>
+              <w:t>Activity principal da aplicação</w:t>
             </w:r>
           </w:p>
         </w:tc>
@@ -677,7 +664,7 @@
         </w:tc>
         <w:tc>
           <w:tcPr>
-            <w:tcW w:w="3183" w:type="dxa"/>
+            <w:tcW w:w="3184" w:type="dxa"/>
             <w:tcBorders>
               <w:top w:val="single" w:sz="4" w:space="0" w:color="000001"/>
               <w:left w:val="single" w:sz="4" w:space="0" w:color="000001"/>
@@ -688,7 +675,7 @@
             </w:tcBorders>
             <w:shd w:color="auto" w:fill="auto" w:val="clear"/>
             <w:tcMar>
-              <w:left w:w="48" w:type="dxa"/>
+              <w:left w:w="43" w:type="dxa"/>
             </w:tcMar>
           </w:tcPr>
           <w:p>
@@ -701,7 +688,10 @@
               </w:rPr>
             </w:pPr>
             <w:r>
-              <w:rPr/>
+              <w:rPr>
+                <w:rFonts w:cs="Arial"/>
+              </w:rPr>
+              <w:t>Clica no botão + e seleciona a aba campanhas</w:t>
             </w:r>
           </w:p>
         </w:tc>
@@ -718,7 +708,537 @@
             </w:tcBorders>
             <w:shd w:color="auto" w:fill="auto" w:val="clear"/>
             <w:tcMar>
+              <w:left w:w="43" w:type="dxa"/>
+            </w:tcMar>
+          </w:tcPr>
+          <w:p>
+            <w:pPr>
+              <w:pStyle w:val="Normal"/>
+              <w:spacing w:before="0" w:after="200"/>
+              <w:jc w:val="both"/>
+              <w:rPr>
+                <w:rFonts w:ascii="Arial" w:hAnsi="Arial" w:cs="Arial"/>
+              </w:rPr>
+            </w:pPr>
+            <w:r>
+              <w:rPr>
+                <w:rFonts w:cs="Arial"/>
+              </w:rPr>
+            </w:r>
+          </w:p>
+        </w:tc>
+        <w:tc>
+          <w:tcPr>
+            <w:tcW w:w="3120" w:type="dxa"/>
+            <w:tcBorders>
+              <w:top w:val="single" w:sz="4" w:space="0" w:color="000001"/>
+              <w:left w:val="single" w:sz="4" w:space="0" w:color="000001"/>
+              <w:bottom w:val="single" w:sz="4" w:space="0" w:color="000001"/>
+              <w:right w:val="single" w:sz="4" w:space="0" w:color="000001"/>
+              <w:insideH w:val="single" w:sz="4" w:space="0" w:color="000001"/>
+              <w:insideV w:val="single" w:sz="4" w:space="0" w:color="000001"/>
+            </w:tcBorders>
+            <w:shd w:color="auto" w:fill="auto" w:val="clear"/>
+            <w:tcMar>
+              <w:left w:w="43" w:type="dxa"/>
+            </w:tcMar>
+          </w:tcPr>
+          <w:p>
+            <w:pPr>
+              <w:pStyle w:val="Normal"/>
+              <w:spacing w:before="0" w:after="200"/>
+              <w:jc w:val="both"/>
+              <w:rPr>
+                <w:rFonts w:cs="Arial"/>
+              </w:rPr>
+            </w:pPr>
+            <w:r>
+              <w:rPr>
+                <w:rFonts w:cs="Arial"/>
+              </w:rPr>
+              <w:t>Exibe todas as campanhas daquela localidade</w:t>
+            </w:r>
+          </w:p>
+        </w:tc>
+      </w:tr>
+    </w:tbl>
+    <w:p>
+      <w:pPr>
+        <w:pStyle w:val="Normal"/>
+        <w:spacing w:before="0" w:after="0"/>
+        <w:contextualSpacing/>
+        <w:rPr/>
+      </w:pPr>
+      <w:r>
+        <w:rPr/>
+      </w:r>
+    </w:p>
+    <w:p>
+      <w:pPr>
+        <w:pStyle w:val="Normal"/>
+        <w:spacing w:before="0" w:after="0"/>
+        <w:contextualSpacing/>
+        <w:rPr/>
+      </w:pPr>
+      <w:r>
+        <w:rPr/>
+      </w:r>
+    </w:p>
+    <w:tbl>
+      <w:tblPr>
+        <w:tblStyle w:val="631"/>
+        <w:tblW w:w="9853" w:type="dxa"/>
+        <w:jc w:val="left"/>
+        <w:tblInd w:w="-170" w:type="dxa"/>
+        <w:tblBorders>
+          <w:top w:val="single" w:sz="4" w:space="0" w:color="000001"/>
+          <w:left w:val="single" w:sz="4" w:space="0" w:color="000001"/>
+          <w:bottom w:val="single" w:sz="4" w:space="0" w:color="000001"/>
+          <w:right w:val="single" w:sz="4" w:space="0" w:color="000001"/>
+          <w:insideH w:val="single" w:sz="4" w:space="0" w:color="000001"/>
+          <w:insideV w:val="single" w:sz="4" w:space="0" w:color="000001"/>
+        </w:tblBorders>
+        <w:tblCellMar>
+          <w:top w:w="0" w:type="dxa"/>
+          <w:left w:w="48" w:type="dxa"/>
+          <w:bottom w:w="0" w:type="dxa"/>
+          <w:right w:w="108" w:type="dxa"/>
+        </w:tblCellMar>
+      </w:tblPr>
+      <w:tblGrid>
+        <w:gridCol w:w="366"/>
+        <w:gridCol w:w="3184"/>
+        <w:gridCol w:w="3182"/>
+        <w:gridCol w:w="3121"/>
+      </w:tblGrid>
+      <w:tr>
+        <w:trPr/>
+        <w:tc>
+          <w:tcPr>
+            <w:tcW w:w="9853" w:type="dxa"/>
+            <w:gridSpan w:val="4"/>
+            <w:tcBorders>
+              <w:top w:val="single" w:sz="4" w:space="0" w:color="000001"/>
+              <w:left w:val="single" w:sz="4" w:space="0" w:color="000001"/>
+              <w:bottom w:val="single" w:sz="4" w:space="0" w:color="000001"/>
+              <w:right w:val="single" w:sz="4" w:space="0" w:color="000001"/>
+              <w:insideH w:val="single" w:sz="4" w:space="0" w:color="000001"/>
+              <w:insideV w:val="single" w:sz="4" w:space="0" w:color="000001"/>
+            </w:tcBorders>
+            <w:shd w:color="auto" w:fill="000000" w:val="clear"/>
+            <w:tcMar>
               <w:left w:w="48" w:type="dxa"/>
+            </w:tcMar>
+          </w:tcPr>
+          <w:p>
+            <w:pPr>
+              <w:pStyle w:val="Normal"/>
+              <w:spacing w:before="0" w:after="200"/>
+              <w:jc w:val="center"/>
+              <w:rPr/>
+            </w:pPr>
+            <w:r>
+              <w:rPr>
+                <w:rFonts w:cs="Arial"/>
+                <w:b/>
+                <w:color w:val="FFFFFF"/>
+                <w:sz w:val="16"/>
+                <w:szCs w:val="16"/>
+              </w:rPr>
+              <w:t>TEM 0</w:t>
+            </w:r>
+            <w:r>
+              <w:rPr>
+                <w:rFonts w:cs="Arial"/>
+                <w:b/>
+                <w:color w:val="FFFFFF"/>
+                <w:sz w:val="16"/>
+                <w:szCs w:val="16"/>
+              </w:rPr>
+              <w:t>2</w:t>
+            </w:r>
+            <w:r>
+              <w:rPr>
+                <w:rFonts w:cs="Arial"/>
+                <w:b/>
+                <w:color w:val="FFFFFF"/>
+                <w:sz w:val="16"/>
+                <w:szCs w:val="16"/>
+              </w:rPr>
+              <w:t xml:space="preserve"> – </w:t>
+            </w:r>
+            <w:r>
+              <w:rPr>
+                <w:rFonts w:cs="Arial"/>
+                <w:b/>
+                <w:color w:val="FFFFFF"/>
+                <w:sz w:val="16"/>
+                <w:szCs w:val="16"/>
+              </w:rPr>
+              <w:t>VISUALIZAR TODAS AS CAMPANHAS SEM ACESSO A INTERNET</w:t>
+            </w:r>
+          </w:p>
+        </w:tc>
+      </w:tr>
+      <w:tr>
+        <w:trPr/>
+        <w:tc>
+          <w:tcPr>
+            <w:tcW w:w="366" w:type="dxa"/>
+            <w:tcBorders>
+              <w:top w:val="single" w:sz="4" w:space="0" w:color="000001"/>
+              <w:left w:val="single" w:sz="4" w:space="0" w:color="000001"/>
+              <w:bottom w:val="single" w:sz="4" w:space="0" w:color="000001"/>
+              <w:right w:val="single" w:sz="4" w:space="0" w:color="000001"/>
+              <w:insideH w:val="single" w:sz="4" w:space="0" w:color="000001"/>
+              <w:insideV w:val="single" w:sz="4" w:space="0" w:color="000001"/>
+            </w:tcBorders>
+            <w:shd w:color="auto" w:fill="BFBFBF" w:val="clear"/>
+          </w:tcPr>
+          <w:p>
+            <w:pPr>
+              <w:pStyle w:val="Normal"/>
+              <w:spacing w:before="0" w:after="200"/>
+              <w:rPr/>
+            </w:pPr>
+            <w:r>
+              <w:rPr>
+                <w:rFonts w:cs="Arial"/>
+                <w:b/>
+                <w:sz w:val="16"/>
+                <w:szCs w:val="16"/>
+              </w:rPr>
+              <w:t xml:space="preserve"># </w:t>
+            </w:r>
+          </w:p>
+        </w:tc>
+        <w:tc>
+          <w:tcPr>
+            <w:tcW w:w="3184" w:type="dxa"/>
+            <w:tcBorders>
+              <w:top w:val="single" w:sz="4" w:space="0" w:color="000001"/>
+              <w:left w:val="single" w:sz="4" w:space="0" w:color="000001"/>
+              <w:bottom w:val="single" w:sz="4" w:space="0" w:color="000001"/>
+              <w:right w:val="single" w:sz="4" w:space="0" w:color="000001"/>
+              <w:insideH w:val="single" w:sz="4" w:space="0" w:color="000001"/>
+              <w:insideV w:val="single" w:sz="4" w:space="0" w:color="000001"/>
+            </w:tcBorders>
+            <w:shd w:color="auto" w:fill="BFBFBF" w:val="clear"/>
+            <w:tcMar>
+              <w:left w:w="43" w:type="dxa"/>
+            </w:tcMar>
+          </w:tcPr>
+          <w:p>
+            <w:pPr>
+              <w:pStyle w:val="Normal"/>
+              <w:spacing w:before="0" w:after="200"/>
+              <w:rPr/>
+            </w:pPr>
+            <w:r>
+              <w:rPr>
+                <w:rFonts w:cs="Arial"/>
+                <w:b/>
+                <w:sz w:val="16"/>
+                <w:szCs w:val="16"/>
+              </w:rPr>
+              <w:t>DESCRIÇÃO DA SITUAÇÃO</w:t>
+            </w:r>
+          </w:p>
+        </w:tc>
+        <w:tc>
+          <w:tcPr>
+            <w:tcW w:w="3182" w:type="dxa"/>
+            <w:tcBorders>
+              <w:top w:val="single" w:sz="4" w:space="0" w:color="000001"/>
+              <w:left w:val="single" w:sz="4" w:space="0" w:color="000001"/>
+              <w:bottom w:val="single" w:sz="4" w:space="0" w:color="000001"/>
+              <w:right w:val="single" w:sz="4" w:space="0" w:color="000001"/>
+              <w:insideH w:val="single" w:sz="4" w:space="0" w:color="000001"/>
+              <w:insideV w:val="single" w:sz="4" w:space="0" w:color="000001"/>
+            </w:tcBorders>
+            <w:shd w:color="auto" w:fill="BFBFBF" w:val="clear"/>
+            <w:tcMar>
+              <w:left w:w="43" w:type="dxa"/>
+            </w:tcMar>
+          </w:tcPr>
+          <w:p>
+            <w:pPr>
+              <w:pStyle w:val="Normal"/>
+              <w:spacing w:before="0" w:after="200"/>
+              <w:rPr/>
+            </w:pPr>
+            <w:r>
+              <w:rPr>
+                <w:rFonts w:cs="Arial"/>
+                <w:b/>
+                <w:sz w:val="16"/>
+                <w:szCs w:val="16"/>
+              </w:rPr>
+              <w:t>ENTRADAS PARA A SITUAÇÃO</w:t>
+            </w:r>
+          </w:p>
+        </w:tc>
+        <w:tc>
+          <w:tcPr>
+            <w:tcW w:w="3121" w:type="dxa"/>
+            <w:tcBorders>
+              <w:top w:val="single" w:sz="4" w:space="0" w:color="000001"/>
+              <w:left w:val="single" w:sz="4" w:space="0" w:color="000001"/>
+              <w:bottom w:val="single" w:sz="4" w:space="0" w:color="000001"/>
+              <w:right w:val="single" w:sz="4" w:space="0" w:color="000001"/>
+              <w:insideH w:val="single" w:sz="4" w:space="0" w:color="000001"/>
+              <w:insideV w:val="single" w:sz="4" w:space="0" w:color="000001"/>
+            </w:tcBorders>
+            <w:shd w:color="auto" w:fill="BFBFBF" w:val="clear"/>
+            <w:tcMar>
+              <w:left w:w="43" w:type="dxa"/>
+            </w:tcMar>
+          </w:tcPr>
+          <w:p>
+            <w:pPr>
+              <w:pStyle w:val="Normal"/>
+              <w:spacing w:before="0" w:after="200"/>
+              <w:rPr/>
+            </w:pPr>
+            <w:r>
+              <w:rPr>
+                <w:rFonts w:cs="Arial"/>
+                <w:b/>
+                <w:sz w:val="16"/>
+                <w:szCs w:val="16"/>
+              </w:rPr>
+              <w:t>RESULTADO</w:t>
+            </w:r>
+          </w:p>
+        </w:tc>
+      </w:tr>
+      <w:tr>
+        <w:trPr>
+          <w:trHeight w:val="480" w:hRule="atLeast"/>
+        </w:trPr>
+        <w:tc>
+          <w:tcPr>
+            <w:tcW w:w="366" w:type="dxa"/>
+            <w:tcBorders>
+              <w:top w:val="single" w:sz="4" w:space="0" w:color="000001"/>
+              <w:left w:val="single" w:sz="4" w:space="0" w:color="000001"/>
+              <w:bottom w:val="single" w:sz="4" w:space="0" w:color="000001"/>
+              <w:right w:val="single" w:sz="4" w:space="0" w:color="000001"/>
+              <w:insideH w:val="single" w:sz="4" w:space="0" w:color="000001"/>
+              <w:insideV w:val="single" w:sz="4" w:space="0" w:color="000001"/>
+            </w:tcBorders>
+            <w:shd w:color="auto" w:fill="auto" w:val="clear"/>
+          </w:tcPr>
+          <w:p>
+            <w:pPr>
+              <w:pStyle w:val="Normal"/>
+              <w:spacing w:before="0" w:after="200"/>
+              <w:rPr/>
+            </w:pPr>
+            <w:r>
+              <w:rPr>
+                <w:rFonts w:cs="Arial"/>
+                <w:sz w:val="20"/>
+                <w:szCs w:val="20"/>
+              </w:rPr>
+              <w:t>1</w:t>
+            </w:r>
+          </w:p>
+        </w:tc>
+        <w:tc>
+          <w:tcPr>
+            <w:tcW w:w="3184" w:type="dxa"/>
+            <w:tcBorders>
+              <w:top w:val="single" w:sz="4" w:space="0" w:color="000001"/>
+              <w:left w:val="single" w:sz="4" w:space="0" w:color="000001"/>
+              <w:bottom w:val="single" w:sz="4" w:space="0" w:color="000001"/>
+              <w:right w:val="single" w:sz="4" w:space="0" w:color="000001"/>
+              <w:insideH w:val="single" w:sz="4" w:space="0" w:color="000001"/>
+              <w:insideV w:val="single" w:sz="4" w:space="0" w:color="000001"/>
+            </w:tcBorders>
+            <w:shd w:color="auto" w:fill="auto" w:val="clear"/>
+            <w:tcMar>
+              <w:left w:w="43" w:type="dxa"/>
+            </w:tcMar>
+          </w:tcPr>
+          <w:p>
+            <w:pPr>
+              <w:pStyle w:val="Normal"/>
+              <w:spacing w:before="0" w:after="200"/>
+              <w:jc w:val="both"/>
+              <w:rPr>
+                <w:rFonts w:ascii="Arial" w:hAnsi="Arial" w:cs="Arial"/>
+              </w:rPr>
+            </w:pPr>
+            <w:r>
+              <w:rPr>
+                <w:rFonts w:cs="Arial"/>
+              </w:rPr>
+              <w:t>Entra na aplicação</w:t>
+            </w:r>
+          </w:p>
+        </w:tc>
+        <w:tc>
+          <w:tcPr>
+            <w:tcW w:w="3182" w:type="dxa"/>
+            <w:tcBorders>
+              <w:top w:val="single" w:sz="4" w:space="0" w:color="000001"/>
+              <w:left w:val="single" w:sz="4" w:space="0" w:color="000001"/>
+              <w:bottom w:val="single" w:sz="4" w:space="0" w:color="000001"/>
+              <w:right w:val="single" w:sz="4" w:space="0" w:color="000001"/>
+              <w:insideH w:val="single" w:sz="4" w:space="0" w:color="000001"/>
+              <w:insideV w:val="single" w:sz="4" w:space="0" w:color="000001"/>
+            </w:tcBorders>
+            <w:shd w:color="auto" w:fill="auto" w:val="clear"/>
+            <w:tcMar>
+              <w:left w:w="43" w:type="dxa"/>
+            </w:tcMar>
+          </w:tcPr>
+          <w:p>
+            <w:pPr>
+              <w:pStyle w:val="Normal"/>
+              <w:spacing w:before="0" w:after="200"/>
+              <w:jc w:val="both"/>
+              <w:rPr>
+                <w:rFonts w:ascii="Arial" w:hAnsi="Arial" w:cs="Arial"/>
+              </w:rPr>
+            </w:pPr>
+            <w:r>
+              <w:rPr>
+                <w:rFonts w:cs="Arial"/>
+              </w:rPr>
+              <w:t>Login: doador01</w:t>
+            </w:r>
+          </w:p>
+          <w:p>
+            <w:pPr>
+              <w:pStyle w:val="Normal"/>
+              <w:spacing w:before="0" w:after="200"/>
+              <w:jc w:val="both"/>
+              <w:rPr>
+                <w:rFonts w:ascii="Arial" w:hAnsi="Arial" w:cs="Arial"/>
+              </w:rPr>
+            </w:pPr>
+            <w:r>
+              <w:rPr>
+                <w:rFonts w:cs="Arial"/>
+              </w:rPr>
+              <w:t>Senha: doador01</w:t>
+            </w:r>
+          </w:p>
+        </w:tc>
+        <w:tc>
+          <w:tcPr>
+            <w:tcW w:w="3121" w:type="dxa"/>
+            <w:tcBorders>
+              <w:top w:val="single" w:sz="4" w:space="0" w:color="000001"/>
+              <w:left w:val="single" w:sz="4" w:space="0" w:color="000001"/>
+              <w:bottom w:val="single" w:sz="4" w:space="0" w:color="000001"/>
+              <w:right w:val="single" w:sz="4" w:space="0" w:color="000001"/>
+              <w:insideH w:val="single" w:sz="4" w:space="0" w:color="000001"/>
+              <w:insideV w:val="single" w:sz="4" w:space="0" w:color="000001"/>
+            </w:tcBorders>
+            <w:shd w:color="auto" w:fill="auto" w:val="clear"/>
+            <w:tcMar>
+              <w:left w:w="43" w:type="dxa"/>
+            </w:tcMar>
+          </w:tcPr>
+          <w:p>
+            <w:pPr>
+              <w:pStyle w:val="Normal"/>
+              <w:spacing w:before="0" w:after="200"/>
+              <w:jc w:val="both"/>
+              <w:rPr>
+                <w:rFonts w:ascii="Arial" w:hAnsi="Arial" w:cs="Arial"/>
+              </w:rPr>
+            </w:pPr>
+            <w:r>
+              <w:rPr>
+                <w:rFonts w:cs="Arial"/>
+              </w:rPr>
+              <w:t>Activity principal da aplicação</w:t>
+            </w:r>
+          </w:p>
+        </w:tc>
+      </w:tr>
+      <w:tr>
+        <w:trPr>
+          <w:trHeight w:val="480" w:hRule="atLeast"/>
+        </w:trPr>
+        <w:tc>
+          <w:tcPr>
+            <w:tcW w:w="366" w:type="dxa"/>
+            <w:tcBorders>
+              <w:top w:val="single" w:sz="4" w:space="0" w:color="000001"/>
+              <w:left w:val="single" w:sz="4" w:space="0" w:color="000001"/>
+              <w:bottom w:val="single" w:sz="4" w:space="0" w:color="000001"/>
+              <w:right w:val="single" w:sz="4" w:space="0" w:color="000001"/>
+              <w:insideH w:val="single" w:sz="4" w:space="0" w:color="000001"/>
+              <w:insideV w:val="single" w:sz="4" w:space="0" w:color="000001"/>
+            </w:tcBorders>
+            <w:shd w:color="auto" w:fill="auto" w:val="clear"/>
+          </w:tcPr>
+          <w:p>
+            <w:pPr>
+              <w:pStyle w:val="Normal"/>
+              <w:spacing w:before="0" w:after="200"/>
+              <w:rPr/>
+            </w:pPr>
+            <w:r>
+              <w:rPr>
+                <w:rFonts w:cs="Arial"/>
+              </w:rPr>
+              <w:t>2</w:t>
+            </w:r>
+          </w:p>
+        </w:tc>
+        <w:tc>
+          <w:tcPr>
+            <w:tcW w:w="3184" w:type="dxa"/>
+            <w:tcBorders>
+              <w:top w:val="single" w:sz="4" w:space="0" w:color="000001"/>
+              <w:left w:val="single" w:sz="4" w:space="0" w:color="000001"/>
+              <w:bottom w:val="single" w:sz="4" w:space="0" w:color="000001"/>
+              <w:right w:val="single" w:sz="4" w:space="0" w:color="000001"/>
+              <w:insideH w:val="single" w:sz="4" w:space="0" w:color="000001"/>
+              <w:insideV w:val="single" w:sz="4" w:space="0" w:color="000001"/>
+            </w:tcBorders>
+            <w:shd w:color="auto" w:fill="auto" w:val="clear"/>
+            <w:tcMar>
+              <w:left w:w="43" w:type="dxa"/>
+            </w:tcMar>
+          </w:tcPr>
+          <w:p>
+            <w:pPr>
+              <w:pStyle w:val="Normal"/>
+              <w:spacing w:before="0" w:after="200"/>
+              <w:jc w:val="both"/>
+              <w:rPr>
+                <w:rFonts w:cs="Arial"/>
+              </w:rPr>
+            </w:pPr>
+            <w:r>
+              <w:rPr>
+                <w:rFonts w:cs="Arial"/>
+              </w:rPr>
+              <w:t>Clica no botão + e seleciona a aba campanhas</w:t>
+            </w:r>
+          </w:p>
+        </w:tc>
+        <w:tc>
+          <w:tcPr>
+            <w:tcW w:w="3182" w:type="dxa"/>
+            <w:tcBorders>
+              <w:top w:val="single" w:sz="4" w:space="0" w:color="000001"/>
+              <w:left w:val="single" w:sz="4" w:space="0" w:color="000001"/>
+              <w:bottom w:val="single" w:sz="4" w:space="0" w:color="000001"/>
+              <w:right w:val="single" w:sz="4" w:space="0" w:color="000001"/>
+              <w:insideH w:val="single" w:sz="4" w:space="0" w:color="000001"/>
+              <w:insideV w:val="single" w:sz="4" w:space="0" w:color="000001"/>
+            </w:tcBorders>
+            <w:shd w:color="auto" w:fill="auto" w:val="clear"/>
+            <w:tcMar>
+              <w:left w:w="43" w:type="dxa"/>
             </w:tcMar>
           </w:tcPr>
           <w:p>
@@ -750,7 +1270,7 @@
             </w:tcBorders>
             <w:shd w:color="auto" w:fill="auto" w:val="clear"/>
             <w:tcMar>
-              <w:left w:w="48" w:type="dxa"/>
+              <w:left w:w="43" w:type="dxa"/>
             </w:tcMar>
           </w:tcPr>
           <w:p>
@@ -763,7 +1283,10 @@
               </w:rPr>
             </w:pPr>
             <w:r>
-              <w:rPr/>
+              <w:rPr>
+                <w:rFonts w:cs="Arial"/>
+              </w:rPr>
+              <w:t>Exibe uma activity informando que o doador não está conectado a internet</w:t>
             </w:r>
           </w:p>
         </w:tc>
@@ -772,16 +1295,661 @@
     <w:p>
       <w:pPr>
         <w:pStyle w:val="Normal"/>
-        <w:spacing w:before="0" w:after="0"/>
-        <w:contextualSpacing/>
-        <w:rPr>
-          <w:rFonts w:ascii="Arial" w:hAnsi="Arial" w:cs="Arial"/>
-        </w:rPr>
+        <w:rPr/>
       </w:pPr>
       <w:r>
-        <w:rPr>
-          <w:rFonts w:cs="Arial"/>
-        </w:rPr>
+        <w:rPr/>
+      </w:r>
+    </w:p>
+    <w:p>
+      <w:pPr>
+        <w:pStyle w:val="Normal"/>
+        <w:rPr/>
+      </w:pPr>
+      <w:r>
+        <w:rPr/>
+      </w:r>
+    </w:p>
+    <w:tbl>
+      <w:tblPr>
+        <w:tblStyle w:val="631"/>
+        <w:tblW w:w="9853" w:type="dxa"/>
+        <w:jc w:val="left"/>
+        <w:tblInd w:w="-170" w:type="dxa"/>
+        <w:tblBorders>
+          <w:top w:val="single" w:sz="4" w:space="0" w:color="000001"/>
+          <w:left w:val="single" w:sz="4" w:space="0" w:color="000001"/>
+          <w:bottom w:val="single" w:sz="4" w:space="0" w:color="000001"/>
+          <w:right w:val="single" w:sz="4" w:space="0" w:color="000001"/>
+          <w:insideH w:val="single" w:sz="4" w:space="0" w:color="000001"/>
+          <w:insideV w:val="single" w:sz="4" w:space="0" w:color="000001"/>
+        </w:tblBorders>
+        <w:tblCellMar>
+          <w:top w:w="0" w:type="dxa"/>
+          <w:left w:w="48" w:type="dxa"/>
+          <w:bottom w:w="0" w:type="dxa"/>
+          <w:right w:w="108" w:type="dxa"/>
+        </w:tblCellMar>
+      </w:tblPr>
+      <w:tblGrid>
+        <w:gridCol w:w="366"/>
+        <w:gridCol w:w="3184"/>
+        <w:gridCol w:w="3182"/>
+        <w:gridCol w:w="3121"/>
+      </w:tblGrid>
+      <w:tr>
+        <w:trPr/>
+        <w:tc>
+          <w:tcPr>
+            <w:tcW w:w="9853" w:type="dxa"/>
+            <w:gridSpan w:val="4"/>
+            <w:tcBorders>
+              <w:top w:val="single" w:sz="4" w:space="0" w:color="000001"/>
+              <w:left w:val="single" w:sz="4" w:space="0" w:color="000001"/>
+              <w:bottom w:val="single" w:sz="4" w:space="0" w:color="000001"/>
+              <w:right w:val="single" w:sz="4" w:space="0" w:color="000001"/>
+              <w:insideH w:val="single" w:sz="4" w:space="0" w:color="000001"/>
+              <w:insideV w:val="single" w:sz="4" w:space="0" w:color="000001"/>
+            </w:tcBorders>
+            <w:shd w:color="auto" w:fill="000000" w:val="clear"/>
+            <w:tcMar>
+              <w:left w:w="48" w:type="dxa"/>
+            </w:tcMar>
+          </w:tcPr>
+          <w:p>
+            <w:pPr>
+              <w:pStyle w:val="Normal"/>
+              <w:spacing w:before="0" w:after="200"/>
+              <w:jc w:val="center"/>
+              <w:rPr/>
+            </w:pPr>
+            <w:r>
+              <w:rPr>
+                <w:rFonts w:cs="Arial"/>
+                <w:b/>
+                <w:color w:val="FFFFFF"/>
+                <w:sz w:val="16"/>
+                <w:szCs w:val="16"/>
+              </w:rPr>
+              <w:t>TEM 0</w:t>
+            </w:r>
+            <w:r>
+              <w:rPr>
+                <w:rFonts w:cs="Arial"/>
+                <w:b/>
+                <w:color w:val="FFFFFF"/>
+                <w:sz w:val="16"/>
+                <w:szCs w:val="16"/>
+              </w:rPr>
+              <w:t>3</w:t>
+            </w:r>
+            <w:r>
+              <w:rPr>
+                <w:rFonts w:cs="Arial"/>
+                <w:b/>
+                <w:color w:val="FFFFFF"/>
+                <w:sz w:val="16"/>
+                <w:szCs w:val="16"/>
+              </w:rPr>
+              <w:t xml:space="preserve"> – </w:t>
+            </w:r>
+            <w:r>
+              <w:rPr>
+                <w:rFonts w:cs="Arial"/>
+                <w:b/>
+                <w:color w:val="FFFFFF"/>
+                <w:sz w:val="16"/>
+                <w:szCs w:val="16"/>
+              </w:rPr>
+              <w:t>VISUALIZAR OS ITENS ACEITOS POR UMA CAMPANHA</w:t>
+            </w:r>
+          </w:p>
+        </w:tc>
+      </w:tr>
+      <w:tr>
+        <w:trPr/>
+        <w:tc>
+          <w:tcPr>
+            <w:tcW w:w="366" w:type="dxa"/>
+            <w:tcBorders>
+              <w:top w:val="single" w:sz="4" w:space="0" w:color="000001"/>
+              <w:left w:val="single" w:sz="4" w:space="0" w:color="000001"/>
+              <w:bottom w:val="single" w:sz="4" w:space="0" w:color="000001"/>
+              <w:right w:val="single" w:sz="4" w:space="0" w:color="000001"/>
+              <w:insideH w:val="single" w:sz="4" w:space="0" w:color="000001"/>
+              <w:insideV w:val="single" w:sz="4" w:space="0" w:color="000001"/>
+            </w:tcBorders>
+            <w:shd w:color="auto" w:fill="BFBFBF" w:val="clear"/>
+          </w:tcPr>
+          <w:p>
+            <w:pPr>
+              <w:pStyle w:val="Normal"/>
+              <w:spacing w:before="0" w:after="200"/>
+              <w:rPr/>
+            </w:pPr>
+            <w:r>
+              <w:rPr>
+                <w:rFonts w:cs="Arial"/>
+                <w:b/>
+                <w:sz w:val="16"/>
+                <w:szCs w:val="16"/>
+              </w:rPr>
+              <w:t xml:space="preserve"># </w:t>
+            </w:r>
+          </w:p>
+        </w:tc>
+        <w:tc>
+          <w:tcPr>
+            <w:tcW w:w="3184" w:type="dxa"/>
+            <w:tcBorders>
+              <w:top w:val="single" w:sz="4" w:space="0" w:color="000001"/>
+              <w:left w:val="single" w:sz="4" w:space="0" w:color="000001"/>
+              <w:bottom w:val="single" w:sz="4" w:space="0" w:color="000001"/>
+              <w:right w:val="single" w:sz="4" w:space="0" w:color="000001"/>
+              <w:insideH w:val="single" w:sz="4" w:space="0" w:color="000001"/>
+              <w:insideV w:val="single" w:sz="4" w:space="0" w:color="000001"/>
+            </w:tcBorders>
+            <w:shd w:color="auto" w:fill="BFBFBF" w:val="clear"/>
+            <w:tcMar>
+              <w:left w:w="43" w:type="dxa"/>
+            </w:tcMar>
+          </w:tcPr>
+          <w:p>
+            <w:pPr>
+              <w:pStyle w:val="Normal"/>
+              <w:spacing w:before="0" w:after="200"/>
+              <w:rPr/>
+            </w:pPr>
+            <w:r>
+              <w:rPr>
+                <w:rFonts w:cs="Arial"/>
+                <w:b/>
+                <w:sz w:val="16"/>
+                <w:szCs w:val="16"/>
+              </w:rPr>
+              <w:t>DESCRIÇÃO DA SITUAÇÃO</w:t>
+            </w:r>
+          </w:p>
+        </w:tc>
+        <w:tc>
+          <w:tcPr>
+            <w:tcW w:w="3182" w:type="dxa"/>
+            <w:tcBorders>
+              <w:top w:val="single" w:sz="4" w:space="0" w:color="000001"/>
+              <w:left w:val="single" w:sz="4" w:space="0" w:color="000001"/>
+              <w:bottom w:val="single" w:sz="4" w:space="0" w:color="000001"/>
+              <w:right w:val="single" w:sz="4" w:space="0" w:color="000001"/>
+              <w:insideH w:val="single" w:sz="4" w:space="0" w:color="000001"/>
+              <w:insideV w:val="single" w:sz="4" w:space="0" w:color="000001"/>
+            </w:tcBorders>
+            <w:shd w:color="auto" w:fill="BFBFBF" w:val="clear"/>
+            <w:tcMar>
+              <w:left w:w="43" w:type="dxa"/>
+            </w:tcMar>
+          </w:tcPr>
+          <w:p>
+            <w:pPr>
+              <w:pStyle w:val="Normal"/>
+              <w:spacing w:before="0" w:after="200"/>
+              <w:rPr/>
+            </w:pPr>
+            <w:r>
+              <w:rPr>
+                <w:rFonts w:cs="Arial"/>
+                <w:b/>
+                <w:sz w:val="16"/>
+                <w:szCs w:val="16"/>
+              </w:rPr>
+              <w:t>ENTRADAS PARA A SITUAÇÃO</w:t>
+            </w:r>
+          </w:p>
+        </w:tc>
+        <w:tc>
+          <w:tcPr>
+            <w:tcW w:w="3121" w:type="dxa"/>
+            <w:tcBorders>
+              <w:top w:val="single" w:sz="4" w:space="0" w:color="000001"/>
+              <w:left w:val="single" w:sz="4" w:space="0" w:color="000001"/>
+              <w:bottom w:val="single" w:sz="4" w:space="0" w:color="000001"/>
+              <w:right w:val="single" w:sz="4" w:space="0" w:color="000001"/>
+              <w:insideH w:val="single" w:sz="4" w:space="0" w:color="000001"/>
+              <w:insideV w:val="single" w:sz="4" w:space="0" w:color="000001"/>
+            </w:tcBorders>
+            <w:shd w:color="auto" w:fill="BFBFBF" w:val="clear"/>
+            <w:tcMar>
+              <w:left w:w="43" w:type="dxa"/>
+            </w:tcMar>
+          </w:tcPr>
+          <w:p>
+            <w:pPr>
+              <w:pStyle w:val="Normal"/>
+              <w:spacing w:before="0" w:after="200"/>
+              <w:rPr/>
+            </w:pPr>
+            <w:r>
+              <w:rPr>
+                <w:rFonts w:cs="Arial"/>
+                <w:b/>
+                <w:sz w:val="16"/>
+                <w:szCs w:val="16"/>
+              </w:rPr>
+              <w:t>RESULTADO</w:t>
+            </w:r>
+          </w:p>
+        </w:tc>
+      </w:tr>
+      <w:tr>
+        <w:trPr>
+          <w:trHeight w:val="480" w:hRule="atLeast"/>
+        </w:trPr>
+        <w:tc>
+          <w:tcPr>
+            <w:tcW w:w="366" w:type="dxa"/>
+            <w:tcBorders>
+              <w:top w:val="single" w:sz="4" w:space="0" w:color="000001"/>
+              <w:left w:val="single" w:sz="4" w:space="0" w:color="000001"/>
+              <w:bottom w:val="single" w:sz="4" w:space="0" w:color="000001"/>
+              <w:right w:val="single" w:sz="4" w:space="0" w:color="000001"/>
+              <w:insideH w:val="single" w:sz="4" w:space="0" w:color="000001"/>
+              <w:insideV w:val="single" w:sz="4" w:space="0" w:color="000001"/>
+            </w:tcBorders>
+            <w:shd w:color="auto" w:fill="auto" w:val="clear"/>
+          </w:tcPr>
+          <w:p>
+            <w:pPr>
+              <w:pStyle w:val="Normal"/>
+              <w:spacing w:before="0" w:after="200"/>
+              <w:rPr/>
+            </w:pPr>
+            <w:r>
+              <w:rPr>
+                <w:rFonts w:cs="Arial"/>
+                <w:sz w:val="20"/>
+                <w:szCs w:val="20"/>
+              </w:rPr>
+              <w:t>1</w:t>
+            </w:r>
+          </w:p>
+        </w:tc>
+        <w:tc>
+          <w:tcPr>
+            <w:tcW w:w="3184" w:type="dxa"/>
+            <w:tcBorders>
+              <w:top w:val="single" w:sz="4" w:space="0" w:color="000001"/>
+              <w:left w:val="single" w:sz="4" w:space="0" w:color="000001"/>
+              <w:bottom w:val="single" w:sz="4" w:space="0" w:color="000001"/>
+              <w:right w:val="single" w:sz="4" w:space="0" w:color="000001"/>
+              <w:insideH w:val="single" w:sz="4" w:space="0" w:color="000001"/>
+              <w:insideV w:val="single" w:sz="4" w:space="0" w:color="000001"/>
+            </w:tcBorders>
+            <w:shd w:color="auto" w:fill="auto" w:val="clear"/>
+            <w:tcMar>
+              <w:left w:w="43" w:type="dxa"/>
+            </w:tcMar>
+          </w:tcPr>
+          <w:p>
+            <w:pPr>
+              <w:pStyle w:val="Normal"/>
+              <w:spacing w:before="0" w:after="200"/>
+              <w:jc w:val="both"/>
+              <w:rPr>
+                <w:rFonts w:ascii="Arial" w:hAnsi="Arial" w:cs="Arial"/>
+              </w:rPr>
+            </w:pPr>
+            <w:r>
+              <w:rPr>
+                <w:rFonts w:cs="Arial"/>
+              </w:rPr>
+              <w:t>Entra na aplicação</w:t>
+            </w:r>
+          </w:p>
+        </w:tc>
+        <w:tc>
+          <w:tcPr>
+            <w:tcW w:w="3182" w:type="dxa"/>
+            <w:tcBorders>
+              <w:top w:val="single" w:sz="4" w:space="0" w:color="000001"/>
+              <w:left w:val="single" w:sz="4" w:space="0" w:color="000001"/>
+              <w:bottom w:val="single" w:sz="4" w:space="0" w:color="000001"/>
+              <w:right w:val="single" w:sz="4" w:space="0" w:color="000001"/>
+              <w:insideH w:val="single" w:sz="4" w:space="0" w:color="000001"/>
+              <w:insideV w:val="single" w:sz="4" w:space="0" w:color="000001"/>
+            </w:tcBorders>
+            <w:shd w:color="auto" w:fill="auto" w:val="clear"/>
+            <w:tcMar>
+              <w:left w:w="43" w:type="dxa"/>
+            </w:tcMar>
+          </w:tcPr>
+          <w:p>
+            <w:pPr>
+              <w:pStyle w:val="Normal"/>
+              <w:spacing w:before="0" w:after="200"/>
+              <w:jc w:val="both"/>
+              <w:rPr>
+                <w:rFonts w:ascii="Arial" w:hAnsi="Arial" w:cs="Arial"/>
+              </w:rPr>
+            </w:pPr>
+            <w:r>
+              <w:rPr>
+                <w:rFonts w:cs="Arial"/>
+              </w:rPr>
+              <w:t>Login: doador01</w:t>
+            </w:r>
+          </w:p>
+          <w:p>
+            <w:pPr>
+              <w:pStyle w:val="Normal"/>
+              <w:spacing w:before="0" w:after="200"/>
+              <w:jc w:val="both"/>
+              <w:rPr>
+                <w:rFonts w:ascii="Arial" w:hAnsi="Arial" w:cs="Arial"/>
+              </w:rPr>
+            </w:pPr>
+            <w:r>
+              <w:rPr>
+                <w:rFonts w:cs="Arial"/>
+              </w:rPr>
+              <w:t>Senha: doador01</w:t>
+            </w:r>
+          </w:p>
+        </w:tc>
+        <w:tc>
+          <w:tcPr>
+            <w:tcW w:w="3121" w:type="dxa"/>
+            <w:tcBorders>
+              <w:top w:val="single" w:sz="4" w:space="0" w:color="000001"/>
+              <w:left w:val="single" w:sz="4" w:space="0" w:color="000001"/>
+              <w:bottom w:val="single" w:sz="4" w:space="0" w:color="000001"/>
+              <w:right w:val="single" w:sz="4" w:space="0" w:color="000001"/>
+              <w:insideH w:val="single" w:sz="4" w:space="0" w:color="000001"/>
+              <w:insideV w:val="single" w:sz="4" w:space="0" w:color="000001"/>
+            </w:tcBorders>
+            <w:shd w:color="auto" w:fill="auto" w:val="clear"/>
+            <w:tcMar>
+              <w:left w:w="43" w:type="dxa"/>
+            </w:tcMar>
+          </w:tcPr>
+          <w:p>
+            <w:pPr>
+              <w:pStyle w:val="Normal"/>
+              <w:spacing w:before="0" w:after="200"/>
+              <w:jc w:val="both"/>
+              <w:rPr>
+                <w:rFonts w:ascii="Arial" w:hAnsi="Arial" w:cs="Arial"/>
+              </w:rPr>
+            </w:pPr>
+            <w:r>
+              <w:rPr>
+                <w:rFonts w:cs="Arial"/>
+              </w:rPr>
+              <w:t>Activity principal da aplicação</w:t>
+            </w:r>
+          </w:p>
+        </w:tc>
+      </w:tr>
+      <w:tr>
+        <w:trPr>
+          <w:trHeight w:val="480" w:hRule="atLeast"/>
+        </w:trPr>
+        <w:tc>
+          <w:tcPr>
+            <w:tcW w:w="366" w:type="dxa"/>
+            <w:tcBorders>
+              <w:top w:val="single" w:sz="4" w:space="0" w:color="000001"/>
+              <w:left w:val="single" w:sz="4" w:space="0" w:color="000001"/>
+              <w:bottom w:val="single" w:sz="4" w:space="0" w:color="000001"/>
+              <w:right w:val="single" w:sz="4" w:space="0" w:color="000001"/>
+              <w:insideH w:val="single" w:sz="4" w:space="0" w:color="000001"/>
+              <w:insideV w:val="single" w:sz="4" w:space="0" w:color="000001"/>
+            </w:tcBorders>
+            <w:shd w:color="auto" w:fill="auto" w:val="clear"/>
+          </w:tcPr>
+          <w:p>
+            <w:pPr>
+              <w:pStyle w:val="Normal"/>
+              <w:spacing w:before="0" w:after="200"/>
+              <w:rPr/>
+            </w:pPr>
+            <w:r>
+              <w:rPr>
+                <w:rFonts w:cs="Arial"/>
+              </w:rPr>
+              <w:t>2</w:t>
+            </w:r>
+          </w:p>
+        </w:tc>
+        <w:tc>
+          <w:tcPr>
+            <w:tcW w:w="3184" w:type="dxa"/>
+            <w:tcBorders>
+              <w:top w:val="single" w:sz="4" w:space="0" w:color="000001"/>
+              <w:left w:val="single" w:sz="4" w:space="0" w:color="000001"/>
+              <w:bottom w:val="single" w:sz="4" w:space="0" w:color="000001"/>
+              <w:right w:val="single" w:sz="4" w:space="0" w:color="000001"/>
+              <w:insideH w:val="single" w:sz="4" w:space="0" w:color="000001"/>
+              <w:insideV w:val="single" w:sz="4" w:space="0" w:color="000001"/>
+            </w:tcBorders>
+            <w:shd w:color="auto" w:fill="auto" w:val="clear"/>
+            <w:tcMar>
+              <w:left w:w="43" w:type="dxa"/>
+            </w:tcMar>
+          </w:tcPr>
+          <w:p>
+            <w:pPr>
+              <w:pStyle w:val="Normal"/>
+              <w:spacing w:before="0" w:after="200"/>
+              <w:jc w:val="both"/>
+              <w:rPr>
+                <w:rFonts w:cs="Arial"/>
+              </w:rPr>
+            </w:pPr>
+            <w:r>
+              <w:rPr>
+                <w:rFonts w:cs="Arial"/>
+              </w:rPr>
+              <w:t>Clica no botão + e seleciona a aba campanhas</w:t>
+            </w:r>
+          </w:p>
+        </w:tc>
+        <w:tc>
+          <w:tcPr>
+            <w:tcW w:w="3182" w:type="dxa"/>
+            <w:tcBorders>
+              <w:top w:val="single" w:sz="4" w:space="0" w:color="000001"/>
+              <w:left w:val="single" w:sz="4" w:space="0" w:color="000001"/>
+              <w:bottom w:val="single" w:sz="4" w:space="0" w:color="000001"/>
+              <w:right w:val="single" w:sz="4" w:space="0" w:color="000001"/>
+              <w:insideH w:val="single" w:sz="4" w:space="0" w:color="000001"/>
+              <w:insideV w:val="single" w:sz="4" w:space="0" w:color="000001"/>
+            </w:tcBorders>
+            <w:shd w:color="auto" w:fill="auto" w:val="clear"/>
+            <w:tcMar>
+              <w:left w:w="43" w:type="dxa"/>
+            </w:tcMar>
+          </w:tcPr>
+          <w:p>
+            <w:pPr>
+              <w:pStyle w:val="Normal"/>
+              <w:spacing w:before="0" w:after="200"/>
+              <w:jc w:val="both"/>
+              <w:rPr>
+                <w:rFonts w:ascii="Arial" w:hAnsi="Arial" w:cs="Arial"/>
+              </w:rPr>
+            </w:pPr>
+            <w:r>
+              <w:rPr>
+                <w:rFonts w:cs="Arial"/>
+              </w:rPr>
+            </w:r>
+          </w:p>
+        </w:tc>
+        <w:tc>
+          <w:tcPr>
+            <w:tcW w:w="3121" w:type="dxa"/>
+            <w:tcBorders>
+              <w:top w:val="single" w:sz="4" w:space="0" w:color="000001"/>
+              <w:left w:val="single" w:sz="4" w:space="0" w:color="000001"/>
+              <w:bottom w:val="single" w:sz="4" w:space="0" w:color="000001"/>
+              <w:right w:val="single" w:sz="4" w:space="0" w:color="000001"/>
+              <w:insideH w:val="single" w:sz="4" w:space="0" w:color="000001"/>
+              <w:insideV w:val="single" w:sz="4" w:space="0" w:color="000001"/>
+            </w:tcBorders>
+            <w:shd w:color="auto" w:fill="auto" w:val="clear"/>
+            <w:tcMar>
+              <w:left w:w="43" w:type="dxa"/>
+            </w:tcMar>
+          </w:tcPr>
+          <w:p>
+            <w:pPr>
+              <w:pStyle w:val="Normal"/>
+              <w:spacing w:before="0" w:after="200"/>
+              <w:jc w:val="both"/>
+              <w:rPr>
+                <w:rFonts w:cs="Arial"/>
+              </w:rPr>
+            </w:pPr>
+            <w:r>
+              <w:rPr>
+                <w:rFonts w:cs="Arial"/>
+              </w:rPr>
+              <w:t>Exibe uma activity com uma lista com todas as campanhas daquela localidade</w:t>
+            </w:r>
+          </w:p>
+        </w:tc>
+      </w:tr>
+      <w:tr>
+        <w:trPr>
+          <w:trHeight w:val="480" w:hRule="atLeast"/>
+        </w:trPr>
+        <w:tc>
+          <w:tcPr>
+            <w:tcW w:w="366" w:type="dxa"/>
+            <w:tcBorders>
+              <w:left w:val="single" w:sz="4" w:space="0" w:color="000001"/>
+              <w:bottom w:val="single" w:sz="4" w:space="0" w:color="000001"/>
+              <w:right w:val="single" w:sz="4" w:space="0" w:color="000001"/>
+              <w:insideH w:val="single" w:sz="4" w:space="0" w:color="000001"/>
+              <w:insideV w:val="single" w:sz="4" w:space="0" w:color="000001"/>
+            </w:tcBorders>
+            <w:shd w:color="auto" w:fill="auto" w:val="clear"/>
+          </w:tcPr>
+          <w:p>
+            <w:pPr>
+              <w:pStyle w:val="Normal"/>
+              <w:spacing w:before="0" w:after="200"/>
+              <w:rPr/>
+            </w:pPr>
+            <w:r>
+              <w:rPr/>
+              <w:t>3</w:t>
+            </w:r>
+          </w:p>
+        </w:tc>
+        <w:tc>
+          <w:tcPr>
+            <w:tcW w:w="3184" w:type="dxa"/>
+            <w:tcBorders>
+              <w:left w:val="single" w:sz="4" w:space="0" w:color="000001"/>
+              <w:bottom w:val="single" w:sz="4" w:space="0" w:color="000001"/>
+              <w:right w:val="single" w:sz="4" w:space="0" w:color="000001"/>
+              <w:insideH w:val="single" w:sz="4" w:space="0" w:color="000001"/>
+              <w:insideV w:val="single" w:sz="4" w:space="0" w:color="000001"/>
+            </w:tcBorders>
+            <w:shd w:color="auto" w:fill="auto" w:val="clear"/>
+            <w:tcMar>
+              <w:left w:w="43" w:type="dxa"/>
+            </w:tcMar>
+          </w:tcPr>
+          <w:p>
+            <w:pPr>
+              <w:pStyle w:val="Normal"/>
+              <w:spacing w:before="0" w:after="200"/>
+              <w:jc w:val="both"/>
+              <w:rPr>
+                <w:rFonts w:cs="Arial"/>
+              </w:rPr>
+            </w:pPr>
+            <w:r>
+              <w:rPr>
+                <w:rFonts w:cs="Arial"/>
+              </w:rPr>
+              <w:t>Seleciona uma campanha</w:t>
+            </w:r>
+          </w:p>
+        </w:tc>
+        <w:tc>
+          <w:tcPr>
+            <w:tcW w:w="3182" w:type="dxa"/>
+            <w:tcBorders>
+              <w:left w:val="single" w:sz="4" w:space="0" w:color="000001"/>
+              <w:bottom w:val="single" w:sz="4" w:space="0" w:color="000001"/>
+              <w:right w:val="single" w:sz="4" w:space="0" w:color="000001"/>
+              <w:insideH w:val="single" w:sz="4" w:space="0" w:color="000001"/>
+              <w:insideV w:val="single" w:sz="4" w:space="0" w:color="000001"/>
+            </w:tcBorders>
+            <w:shd w:color="auto" w:fill="auto" w:val="clear"/>
+            <w:tcMar>
+              <w:left w:w="43" w:type="dxa"/>
+            </w:tcMar>
+          </w:tcPr>
+          <w:p>
+            <w:pPr>
+              <w:pStyle w:val="Normal"/>
+              <w:spacing w:before="0" w:after="200"/>
+              <w:jc w:val="both"/>
+              <w:rPr>
+                <w:rFonts w:ascii="Arial" w:hAnsi="Arial" w:cs="Arial"/>
+              </w:rPr>
+            </w:pPr>
+            <w:r>
+              <w:rPr>
+                <w:rFonts w:cs="Arial"/>
+              </w:rPr>
+              <w:t>Nome da campanha: São João feliz</w:t>
+            </w:r>
+          </w:p>
+        </w:tc>
+        <w:tc>
+          <w:tcPr>
+            <w:tcW w:w="3121" w:type="dxa"/>
+            <w:tcBorders>
+              <w:left w:val="single" w:sz="4" w:space="0" w:color="000001"/>
+              <w:bottom w:val="single" w:sz="4" w:space="0" w:color="000001"/>
+              <w:right w:val="single" w:sz="4" w:space="0" w:color="000001"/>
+              <w:insideH w:val="single" w:sz="4" w:space="0" w:color="000001"/>
+              <w:insideV w:val="single" w:sz="4" w:space="0" w:color="000001"/>
+            </w:tcBorders>
+            <w:shd w:color="auto" w:fill="auto" w:val="clear"/>
+            <w:tcMar>
+              <w:left w:w="43" w:type="dxa"/>
+            </w:tcMar>
+          </w:tcPr>
+          <w:p>
+            <w:pPr>
+              <w:pStyle w:val="Normal"/>
+              <w:spacing w:before="0" w:after="200"/>
+              <w:jc w:val="both"/>
+              <w:rPr>
+                <w:rFonts w:cs="Arial"/>
+              </w:rPr>
+            </w:pPr>
+            <w:r>
+              <w:rPr>
+                <w:rFonts w:cs="Arial"/>
+              </w:rPr>
+              <w:t>Exibe uma activity com informações da campanha (nome, descrição, data final) e os itens recebidos pela mesma</w:t>
+            </w:r>
+          </w:p>
+        </w:tc>
+      </w:tr>
+    </w:tbl>
+    <w:p>
+      <w:pPr>
+        <w:pStyle w:val="Normal"/>
+        <w:rPr/>
+      </w:pPr>
+      <w:r>
+        <w:rPr/>
       </w:r>
     </w:p>
     <w:sectPr>
@@ -6425,14 +7593,17 @@
   </w:style>
   <w:style w:type="paragraph" w:styleId="Subtitle">
     <w:name w:val="Subtitle"/>
+    <w:basedOn w:val="Heading"/>
     <w:uiPriority w:val="0"/>
     <w:qFormat/>
     <w:pPr>
       <w:keepNext/>
       <w:keepLines/>
       <w:widowControl w:val="false"/>
+      <w:bidi w:val="0"/>
       <w:spacing w:before="0" w:after="320"/>
       <w:contextualSpacing/>
+      <w:jc w:val="left"/>
     </w:pPr>
     <w:rPr>
       <w:rFonts w:ascii="Arial" w:hAnsi="Arial" w:eastAsia="Arial" w:cs="Arial"/>
@@ -6461,6 +7632,7 @@
   </w:style>
   <w:style w:type="paragraph" w:styleId="Title">
     <w:name w:val="Title"/>
+    <w:basedOn w:val="Heading"/>
     <w:uiPriority w:val="0"/>
     <w:qFormat/>
     <w:pPr>
@@ -6699,6 +7871,20 @@
   <w:style w:type="paragraph" w:styleId="Footer">
     <w:name w:val="Footer"/>
     <w:basedOn w:val="Normal"/>
+    <w:pPr/>
+    <w:rPr/>
+  </w:style>
+  <w:style w:type="paragraph" w:styleId="TableContents">
+    <w:name w:val="Table Contents"/>
+    <w:basedOn w:val="Normal"/>
+    <w:qFormat/>
+    <w:pPr/>
+    <w:rPr/>
+  </w:style>
+  <w:style w:type="paragraph" w:styleId="TableHeading">
+    <w:name w:val="Table Heading"/>
+    <w:basedOn w:val="TableContents"/>
+    <w:qFormat/>
     <w:pPr/>
     <w:rPr/>
   </w:style>

</xml_diff>